<commit_message>
INT-4071 {rc_data_feed} updated comments and documentation
</commit_message>
<xml_diff>
--- a/rc_data_feed/doc/Resilient_IRP_Data_Feed_Integration_Guide.docx
+++ b/rc_data_feed/doc/Resilient_IRP_Data_Feed_Integration_Guide.docx
@@ -6710,13 +6710,24 @@
         <w:ind w:left="0"/>
         <w:contextualSpacing/>
       </w:pPr>
+      <w:r>
+        <w:t xml:space="preserve"># </w:t>
+      </w:r>
+      <w:proofErr w:type="gramStart"/>
+      <w:r>
+        <w:t>use</w:t>
+      </w:r>
+      <w:proofErr w:type="gramEnd"/>
+      <w:r>
+        <w:t xml:space="preserve"> </w:t>
+      </w:r>
       <w:proofErr w:type="spellStart"/>
       <w:r>
-        <w:t>reload_query_api_method</w:t>
+        <w:t>reload_types</w:t>
       </w:r>
       <w:proofErr w:type="spellEnd"/>
       <w:r>
-        <w:t>=False</w:t>
+        <w:t xml:space="preserve"> to limit the types of objects when reload=true.</w:t>
       </w:r>
     </w:p>
     <w:p>
@@ -6727,21 +6738,28 @@
         <w:contextualSpacing/>
       </w:pPr>
       <w:r>
-        <w:t xml:space="preserve"># </w:t>
+        <w:t xml:space="preserve"># Ex: </w:t>
       </w:r>
       <w:proofErr w:type="spellStart"/>
-      <w:r>
-        <w:t>feed_data</w:t>
+      <w:proofErr w:type="gramStart"/>
+      <w:r>
+        <w:t>incident,task</w:t>
+      </w:r>
+      <w:proofErr w:type="gramEnd"/>
+      <w:r>
+        <w:t>,note,artifact,attachment</w:t>
       </w:r>
       <w:proofErr w:type="spellEnd"/>
       <w:r>
-        <w:t xml:space="preserve"> is the default queue that will be listen</w:t>
-      </w:r>
-      <w:r>
-        <w:t>e</w:t>
-      </w:r>
-      <w:r>
-        <w:t>d to</w:t>
+        <w:t>,&lt;</w:t>
+      </w:r>
+      <w:proofErr w:type="spellStart"/>
+      <w:r>
+        <w:t>data_table_api_name</w:t>
+      </w:r>
+      <w:proofErr w:type="spellEnd"/>
+      <w:r>
+        <w:t>&gt;</w:t>
       </w:r>
     </w:p>
     <w:p>
@@ -6751,14 +6769,14 @@
         <w:ind w:left="0"/>
         <w:contextualSpacing/>
       </w:pPr>
-      <w:r>
-        <w:t>queue=</w:t>
-      </w:r>
       <w:proofErr w:type="spellStart"/>
       <w:r>
-        <w:t>feed_data</w:t>
+        <w:t>reload_types</w:t>
       </w:r>
       <w:proofErr w:type="spellEnd"/>
+      <w:r>
+        <w:t>=</w:t>
+      </w:r>
     </w:p>
     <w:p>
       <w:pPr>
@@ -6768,7 +6786,15 @@
         <w:contextualSpacing/>
       </w:pPr>
       <w:r>
-        <w:t># set to true if attachment data should be part of payload send to plugins</w:t>
+        <w:t xml:space="preserve"># </w:t>
+      </w:r>
+      <w:proofErr w:type="gramStart"/>
+      <w:r>
+        <w:t>set</w:t>
+      </w:r>
+      <w:proofErr w:type="gramEnd"/>
+      <w:r>
+        <w:t xml:space="preserve"> to true if ElasticSearch errors occur during reload=true</w:t>
       </w:r>
     </w:p>
     <w:p>
@@ -6780,11 +6806,11 @@
       </w:pPr>
       <w:proofErr w:type="spellStart"/>
       <w:r>
-        <w:t>include_attachment_data</w:t>
+        <w:t>reload_query_api_method</w:t>
       </w:r>
       <w:proofErr w:type="spellEnd"/>
       <w:r>
-        <w:t xml:space="preserve"> = false</w:t>
+        <w:t>=false</w:t>
       </w:r>
     </w:p>
     <w:p>
@@ -6797,28 +6823,24 @@
       <w:r>
         <w:t xml:space="preserve"># </w:t>
       </w:r>
+      <w:proofErr w:type="spellStart"/>
       <w:proofErr w:type="gramStart"/>
       <w:r>
-        <w:t>if</w:t>
+        <w:t>feed</w:t>
       </w:r>
       <w:proofErr w:type="gramEnd"/>
       <w:r>
-        <w:t xml:space="preserve"> necessary, </w:t>
-      </w:r>
-      <w:r>
-        <w:t xml:space="preserve">specify the </w:t>
-      </w:r>
-      <w:r>
-        <w:t xml:space="preserve">supported </w:t>
-      </w:r>
-      <w:r>
-        <w:t>workspace</w:t>
-      </w:r>
-      <w:r>
-        <w:t>s</w:t>
-      </w:r>
-      <w:r>
-        <w:t xml:space="preserve"> and the list of feeds associated with it</w:t>
+        <w:t>_data</w:t>
+      </w:r>
+      <w:proofErr w:type="spellEnd"/>
+      <w:r>
+        <w:t xml:space="preserve"> is the default queue that will be listen</w:t>
+      </w:r>
+      <w:r>
+        <w:t>e</w:t>
+      </w:r>
+      <w:r>
+        <w:t>d to</w:t>
       </w:r>
     </w:p>
     <w:p>
@@ -6829,56 +6851,13 @@
         <w:contextualSpacing/>
       </w:pPr>
       <w:r>
-        <w:t xml:space="preserve"># </w:t>
-      </w:r>
-      <w:proofErr w:type="gramStart"/>
-      <w:r>
-        <w:t>ex</w:t>
-      </w:r>
-      <w:proofErr w:type="gramEnd"/>
-      <w:r>
-        <w:t>: '</w:t>
+        <w:t>queue=</w:t>
       </w:r>
       <w:proofErr w:type="spellStart"/>
       <w:r>
-        <w:t>workspaceA</w:t>
+        <w:t>feed_data</w:t>
       </w:r>
       <w:proofErr w:type="spellEnd"/>
-      <w:r>
-        <w:t>': ['</w:t>
-      </w:r>
-      <w:proofErr w:type="spellStart"/>
-      <w:r>
-        <w:t>sqlserver_feed</w:t>
-      </w:r>
-      <w:proofErr w:type="spellEnd"/>
-      <w:r>
-        <w:t>'], '</w:t>
-      </w:r>
-      <w:proofErr w:type="spellStart"/>
-      <w:r>
-        <w:t>workspaceB</w:t>
-      </w:r>
-      <w:proofErr w:type="spellEnd"/>
-      <w:r>
-        <w:t>': ['</w:t>
-      </w:r>
-      <w:proofErr w:type="spellStart"/>
-      <w:r>
-        <w:t>kafka_feed</w:t>
-      </w:r>
-      <w:proofErr w:type="spellEnd"/>
-      <w:r>
-        <w:t>', '</w:t>
-      </w:r>
-      <w:proofErr w:type="spellStart"/>
-      <w:r>
-        <w:t>resilient_feed</w:t>
-      </w:r>
-      <w:proofErr w:type="spellEnd"/>
-      <w:r>
-        <w:t>']</w:t>
-      </w:r>
     </w:p>
     <w:p>
       <w:pPr>
@@ -6888,7 +6867,7 @@
         <w:contextualSpacing/>
       </w:pPr>
       <w:r>
-        <w:t>workspaces=</w:t>
+        <w:t># set to true if attachment data should be part of payload send to plugins</w:t>
       </w:r>
     </w:p>
     <w:p>
@@ -6898,6 +6877,14 @@
         <w:ind w:left="0"/>
         <w:contextualSpacing/>
       </w:pPr>
+      <w:proofErr w:type="spellStart"/>
+      <w:r>
+        <w:t>include_attachment_data</w:t>
+      </w:r>
+      <w:proofErr w:type="spellEnd"/>
+      <w:r>
+        <w:t xml:space="preserve"> = false</w:t>
+      </w:r>
     </w:p>
     <w:p>
       <w:pPr>
@@ -6907,6 +6894,118 @@
         <w:contextualSpacing/>
       </w:pPr>
       <w:r>
+        <w:t xml:space="preserve"># </w:t>
+      </w:r>
+      <w:proofErr w:type="gramStart"/>
+      <w:r>
+        <w:t>if</w:t>
+      </w:r>
+      <w:proofErr w:type="gramEnd"/>
+      <w:r>
+        <w:t xml:space="preserve"> necessary, </w:t>
+      </w:r>
+      <w:r>
+        <w:t xml:space="preserve">specify the </w:t>
+      </w:r>
+      <w:r>
+        <w:t xml:space="preserve">supported </w:t>
+      </w:r>
+      <w:r>
+        <w:t>workspace</w:t>
+      </w:r>
+      <w:r>
+        <w:t>s</w:t>
+      </w:r>
+      <w:r>
+        <w:t xml:space="preserve"> and the list of feeds associated with it</w:t>
+      </w:r>
+    </w:p>
+    <w:p>
+      <w:pPr>
+        <w:pStyle w:val="code0"/>
+        <w:keepNext/>
+        <w:ind w:left="0"/>
+        <w:contextualSpacing/>
+      </w:pPr>
+      <w:r>
+        <w:t xml:space="preserve"># </w:t>
+      </w:r>
+      <w:proofErr w:type="gramStart"/>
+      <w:r>
+        <w:t>ex</w:t>
+      </w:r>
+      <w:proofErr w:type="gramEnd"/>
+      <w:r>
+        <w:t>: '</w:t>
+      </w:r>
+      <w:proofErr w:type="spellStart"/>
+      <w:r>
+        <w:t>workspaceA</w:t>
+      </w:r>
+      <w:proofErr w:type="spellEnd"/>
+      <w:r>
+        <w:t>': ['</w:t>
+      </w:r>
+      <w:proofErr w:type="spellStart"/>
+      <w:r>
+        <w:t>sqlserver_feed</w:t>
+      </w:r>
+      <w:proofErr w:type="spellEnd"/>
+      <w:r>
+        <w:t>'], '</w:t>
+      </w:r>
+      <w:proofErr w:type="spellStart"/>
+      <w:r>
+        <w:t>workspaceB</w:t>
+      </w:r>
+      <w:proofErr w:type="spellEnd"/>
+      <w:r>
+        <w:t>': ['</w:t>
+      </w:r>
+      <w:proofErr w:type="spellStart"/>
+      <w:r>
+        <w:t>kafka_feed</w:t>
+      </w:r>
+      <w:proofErr w:type="spellEnd"/>
+      <w:r>
+        <w:t>', '</w:t>
+      </w:r>
+      <w:proofErr w:type="spellStart"/>
+      <w:r>
+        <w:t>resilient_feed</w:t>
+      </w:r>
+      <w:proofErr w:type="spellEnd"/>
+      <w:r>
+        <w:t>']</w:t>
+      </w:r>
+    </w:p>
+    <w:p>
+      <w:pPr>
+        <w:pStyle w:val="code0"/>
+        <w:keepNext/>
+        <w:ind w:left="0"/>
+        <w:contextualSpacing/>
+      </w:pPr>
+      <w:r>
+        <w:t>workspaces=</w:t>
+      </w:r>
+    </w:p>
+    <w:p>
+      <w:pPr>
+        <w:pStyle w:val="code0"/>
+        <w:keepNext/>
+        <w:ind w:left="0"/>
+        <w:contextualSpacing/>
+      </w:pPr>
+    </w:p>
+    <w:p>
+      <w:pPr>
+        <w:pStyle w:val="code0"/>
+        <w:keepNext/>
+        <w:ind w:left="0"/>
+        <w:contextualSpacing/>
+      </w:pPr>
+      <w:r>
         <w:t>[</w:t>
       </w:r>
       <w:proofErr w:type="spellStart"/>
@@ -7321,7 +7420,25 @@
         <w:pStyle w:val="BodyText"/>
       </w:pPr>
       <w:r>
-        <w:t xml:space="preserve">Two methods exist for synchronizing incidents and related data when </w:t>
+        <w:t xml:space="preserve">New </w:t>
+      </w:r>
+      <w:proofErr w:type="spellStart"/>
+      <w:r>
+        <w:t>in version</w:t>
+      </w:r>
+      <w:proofErr w:type="spellEnd"/>
+      <w:r>
+        <w:t xml:space="preserve"> 2.2</w:t>
+      </w:r>
+    </w:p>
+    <w:p>
+      <w:pPr>
+        <w:pStyle w:val="BodyText"/>
+        <w:ind w:left="720"/>
+      </w:pPr>
+      <w:r>
+        <w:lastRenderedPageBreak/>
+        <w:t xml:space="preserve">When </w:t>
       </w:r>
       <w:r>
         <w:rPr>
@@ -7330,6 +7447,168 @@
         <w:t>reload=True</w:t>
       </w:r>
       <w:r>
+        <w:t xml:space="preserve"> is set,</w:t>
+      </w:r>
+      <w:r>
+        <w:t xml:space="preserve"> use </w:t>
+      </w:r>
+      <w:proofErr w:type="spellStart"/>
+      <w:r>
+        <w:rPr>
+          <w:rStyle w:val="codeChar0"/>
+        </w:rPr>
+        <w:t>reload_types</w:t>
+      </w:r>
+      <w:proofErr w:type="spellEnd"/>
+      <w:r>
+        <w:rPr>
+          <w:rStyle w:val="codeChar0"/>
+        </w:rPr>
+        <w:t>=</w:t>
+      </w:r>
+      <w:r>
+        <w:t xml:space="preserve"> to limit the </w:t>
+      </w:r>
+      <w:r>
+        <w:t xml:space="preserve">types of objects to reload. This is useful if your synchronization requirements does not </w:t>
+      </w:r>
+      <w:r>
+        <w:t>include</w:t>
+      </w:r>
+      <w:r>
+        <w:t xml:space="preserve"> all data types.</w:t>
+      </w:r>
+    </w:p>
+    <w:p>
+      <w:pPr>
+        <w:pStyle w:val="BodyText"/>
+        <w:ind w:left="720"/>
+      </w:pPr>
+      <w:r>
+        <w:t xml:space="preserve">Synchronization of objects can now be partitioned by workspace. </w:t>
+      </w:r>
+      <w:r>
+        <w:t xml:space="preserve">See the </w:t>
+      </w:r>
+      <w:r>
+        <w:rPr>
+          <w:rStyle w:val="codeChar0"/>
+        </w:rPr>
+        <w:t>workspaces</w:t>
+      </w:r>
+      <w:r>
+        <w:t xml:space="preserve"> parameter to specify which workspaces refer to list of installed data feeder plugins. </w:t>
+      </w:r>
+    </w:p>
+    <w:p>
+      <w:pPr>
+        <w:pStyle w:val="BodyText"/>
+        <w:ind w:left="720"/>
+      </w:pPr>
+      <w:r>
+        <w:t xml:space="preserve">For </w:t>
+      </w:r>
+      <w:r>
+        <w:t>example</w:t>
+      </w:r>
+      <w:r>
+        <w:t xml:space="preserve">, if you use both the </w:t>
+      </w:r>
+      <w:proofErr w:type="spellStart"/>
+      <w:r>
+        <w:t>odbcfeed</w:t>
+      </w:r>
+      <w:proofErr w:type="spellEnd"/>
+      <w:r>
+        <w:t xml:space="preserve"> and the </w:t>
+      </w:r>
+      <w:proofErr w:type="spellStart"/>
+      <w:r>
+        <w:t>elasticfeed</w:t>
+      </w:r>
+      <w:proofErr w:type="spellEnd"/>
+      <w:r>
+        <w:t xml:space="preserve"> plugins, you can configure incidents in </w:t>
+      </w:r>
+      <w:proofErr w:type="spellStart"/>
+      <w:r>
+        <w:t>workspaceA</w:t>
+      </w:r>
+      <w:proofErr w:type="spellEnd"/>
+      <w:r>
+        <w:t xml:space="preserve"> to send data to </w:t>
+      </w:r>
+      <w:r>
+        <w:t xml:space="preserve">the </w:t>
+      </w:r>
+      <w:proofErr w:type="spellStart"/>
+      <w:r>
+        <w:t>odbcfeed</w:t>
+      </w:r>
+      <w:proofErr w:type="spellEnd"/>
+      <w:r>
+        <w:t xml:space="preserve"> </w:t>
+      </w:r>
+      <w:r>
+        <w:t xml:space="preserve">feed </w:t>
+      </w:r>
+      <w:r>
+        <w:t xml:space="preserve">and incidents in </w:t>
+      </w:r>
+      <w:proofErr w:type="spellStart"/>
+      <w:r>
+        <w:t>workspaceB</w:t>
+      </w:r>
+      <w:proofErr w:type="spellEnd"/>
+      <w:r>
+        <w:t xml:space="preserve"> to send data to both </w:t>
+      </w:r>
+      <w:proofErr w:type="spellStart"/>
+      <w:r>
+        <w:t>odbcfeed</w:t>
+      </w:r>
+      <w:proofErr w:type="spellEnd"/>
+      <w:r>
+        <w:t xml:space="preserve"> and </w:t>
+      </w:r>
+      <w:proofErr w:type="spellStart"/>
+      <w:r>
+        <w:t>elasticfeed</w:t>
+      </w:r>
+      <w:proofErr w:type="spellEnd"/>
+      <w:r>
+        <w:t xml:space="preserve">. Be aware that this feature does not work when </w:t>
+      </w:r>
+      <w:r>
+        <w:rPr>
+          <w:rStyle w:val="codeChar0"/>
+        </w:rPr>
+        <w:t>reload=True</w:t>
+      </w:r>
+      <w:r>
+        <w:t xml:space="preserve"> is set</w:t>
+      </w:r>
+      <w:r>
+        <w:t xml:space="preserve"> as the performance overhead would be prohibitive</w:t>
+      </w:r>
+      <w:r>
+        <w:t xml:space="preserve">. </w:t>
+      </w:r>
+    </w:p>
+    <w:p>
+      <w:pPr>
+        <w:pStyle w:val="BodyText"/>
+      </w:pPr>
+      <w:r>
+        <w:t xml:space="preserve">Two methods exist for synchronizing incidents and related data when </w:t>
+      </w:r>
+      <w:r>
+        <w:rPr>
+          <w:rStyle w:val="codeChar0"/>
+        </w:rPr>
+        <w:t>reload=True</w:t>
+      </w:r>
+      <w:r>
         <w:t xml:space="preserve"> is set.</w:t>
       </w:r>
       <w:r>
@@ -7787,6 +8066,7 @@
         <w:pStyle w:val="BodyText"/>
       </w:pPr>
       <w:r>
+        <w:lastRenderedPageBreak/>
         <w:t>Now repeat the same test with your production datastore</w:t>
       </w:r>
       <w:r>
@@ -7892,7 +8172,6 @@
         </w:numPr>
       </w:pPr>
       <w:r>
-        <w:lastRenderedPageBreak/>
         <w:t>Build out the database to use and the account has the correct permissions for data access.</w:t>
       </w:r>
     </w:p>
@@ -8272,6 +8551,7 @@
         </w:numPr>
       </w:pPr>
       <w:r>
+        <w:lastRenderedPageBreak/>
         <w:t xml:space="preserve">Due to the structure of </w:t>
       </w:r>
       <w:r>
@@ -8621,10 +8901,7 @@
         <w:fldChar w:fldCharType="begin"/>
       </w:r>
       <w:r>
-        <w:instrText xml:space="preserve"> SEQ Figur</w:instrText>
-      </w:r>
-      <w:r>
-        <w:instrText xml:space="preserve">e \* ARABIC </w:instrText>
+        <w:instrText xml:space="preserve"> SEQ Figure \* ARABIC </w:instrText>
       </w:r>
       <w:r>
         <w:fldChar w:fldCharType="separate"/>

</xml_diff>